<commit_message>
Modification plan d'url #28
</commit_message>
<xml_diff>
--- a/doc/navigation/Plan du projet.docx
+++ b/doc/navigation/Plan du projet.docx
@@ -619,10 +619,7 @@
         <w:ind w:left="141"/>
       </w:pPr>
       <w:r>
-        <w:t>Notre site possède un large choix de logos customisables à différents tarifs afin de satisfaire un maxi</w:t>
-      </w:r>
-      <w:r>
-        <w:t>mum de clientèle.</w:t>
+        <w:t>Notre site possède un large choix de logos customisables à différents tarifs afin de satisfaire un maximum de clientèle.</w:t>
       </w:r>
     </w:p>
     <w:p>
@@ -1141,14 +1138,7 @@
                 <w:sz w:val="24"/>
                 <w:szCs w:val="24"/>
               </w:rPr>
-              <w:t>logos</w:t>
-            </w:r>
-            <w:r>
-              <w:rPr>
-                <w:sz w:val="24"/>
-                <w:szCs w:val="24"/>
-              </w:rPr>
-              <w:t>.php</w:t>
+              <w:t>logos.php</w:t>
             </w:r>
             <w:proofErr w:type="spellEnd"/>
           </w:p>
@@ -1213,14 +1203,7 @@
                 <w:sz w:val="24"/>
                 <w:szCs w:val="24"/>
               </w:rPr>
-              <w:t>logo</w:t>
-            </w:r>
-            <w:r>
-              <w:rPr>
-                <w:sz w:val="24"/>
-                <w:szCs w:val="24"/>
-              </w:rPr>
-              <w:t>.php</w:t>
+              <w:t>logo.php</w:t>
             </w:r>
             <w:proofErr w:type="spellEnd"/>
           </w:p>
@@ -1310,10 +1293,7 @@
               <w:spacing w:before="0" w:after="0" w:line="240" w:lineRule="auto"/>
             </w:pPr>
             <w:r>
-              <w:t>Page d’</w:t>
-            </w:r>
-            <w:r>
-              <w:t xml:space="preserve">arrivé et de </w:t>
+              <w:t xml:space="preserve">Page d’arrivé et de </w:t>
             </w:r>
             <w:proofErr w:type="gramStart"/>
             <w:r>
@@ -1570,10 +1550,7 @@
             </w:r>
             <w:proofErr w:type="gramEnd"/>
             <w:r>
-              <w:t xml:space="preserve"> l’inscription de membres et </w:t>
-            </w:r>
-            <w:r>
-              <w:t>gérer l’authentification de membres</w:t>
+              <w:t xml:space="preserve"> l’inscription de membres et gérer l’authentification de membres</w:t>
             </w:r>
           </w:p>
         </w:tc>
@@ -1605,6 +1582,14 @@
               </w:rPr>
               <w:t>pickyourlogo.org/</w:t>
             </w:r>
+            <w:r>
+              <w:rPr>
+                <w:sz w:val="24"/>
+                <w:szCs w:val="24"/>
+                <w:lang w:val="en-CA"/>
+              </w:rPr>
+              <w:t>edition-</w:t>
+            </w:r>
             <w:proofErr w:type="spellStart"/>
             <w:r>
               <w:rPr>
@@ -1612,7 +1597,7 @@
                 <w:szCs w:val="24"/>
                 <w:lang w:val="en-CA"/>
               </w:rPr>
-              <w:t>profil</w:t>
+              <w:t>membre.php</w:t>
             </w:r>
             <w:proofErr w:type="spellEnd"/>
           </w:p>
@@ -1673,7 +1658,7 @@
                 <w:sz w:val="24"/>
                 <w:szCs w:val="24"/>
               </w:rPr>
-              <w:t>pickyourlogo.org/profil/historique-de-</w:t>
+              <w:t>pickyourlogo.org/historique-de-</w:t>
             </w:r>
             <w:proofErr w:type="spellStart"/>
             <w:r>

</xml_diff>